<commit_message>
added LightningMessageChannel to package.xml
</commit_message>
<xml_diff>
--- a/dox/Lightning Web Components Superbadge.docx
+++ b/dox/Lightning Web Components Superbadge.docx
@@ -11,16 +11,25 @@
       </w:r>
     </w:p>
     <w:p>
+      <w:pPr>
+        <w:pStyle w:val="Heading1"/>
+      </w:pPr>
       <w:r>
         <w:t>Business Requirements</w:t>
       </w:r>
     </w:p>
     <w:p>
+      <w:pPr>
+        <w:pStyle w:val="Heading1"/>
+      </w:pPr>
       <w:r>
         <w:t>Technical Requirements</w:t>
       </w:r>
     </w:p>
     <w:p>
+      <w:pPr>
+        <w:pStyle w:val="Heading2"/>
+      </w:pPr>
       <w:r>
         <w:t>Custom Objects</w:t>
       </w:r>
@@ -62,6 +71,9 @@
       </w:r>
     </w:p>
     <w:p>
+      <w:pPr>
+        <w:pStyle w:val="Heading2"/>
+      </w:pPr>
       <w:r>
         <w:t>Lightning  App Pages</w:t>
       </w:r>
@@ -72,6 +84,9 @@
       </w:r>
     </w:p>
     <w:p>
+      <w:pPr>
+        <w:pStyle w:val="Heading2"/>
+      </w:pPr>
       <w:r>
         <w:t>Lightning Web Components</w:t>
       </w:r>
@@ -88,61 +103,163 @@
     </w:p>
     <w:p>
       <w:r>
+        <w:t xml:space="preserve">Gallery: Gallery – Shows a </w:t>
+      </w:r>
+      <w:proofErr w:type="spellStart"/>
+      <w:r>
+        <w:t>boatInfoMap</w:t>
+      </w:r>
+      <w:proofErr w:type="spellEnd"/>
+      <w:r>
+        <w:t xml:space="preserve"> for each of the boats near me</w:t>
+      </w:r>
+    </w:p>
+    <w:p>
+      <w:r>
+        <w:t>Gallery: Boat Editor – a Lightning data tables to edit multiple boats at once, the ones specified by the Find A Boat component.</w:t>
+      </w:r>
+    </w:p>
+    <w:p>
+      <w:r>
+        <w:t>Gallery: Boats Near Me – a Map showing the top 10 Boats Near Me with the boats being selectable.</w:t>
+      </w:r>
+    </w:p>
+    <w:p>
+      <w:r>
         <w:t>Boat Details – has three tabs: Details, Reviews, Add Review</w:t>
       </w:r>
     </w:p>
     <w:p>
       <w:r>
+        <w:t>Boat Details: Details – Shows information about the selected boat.</w:t>
+      </w:r>
+    </w:p>
+    <w:p>
+      <w:r>
+        <w:t>Boat Details: Reviews – Shows the Boat Reviews for the selected boat.</w:t>
+      </w:r>
+    </w:p>
+    <w:p>
+      <w:r>
+        <w:t>Boat Details: Add Review – UI to add a Boat Review for the selected boat.</w:t>
+      </w:r>
+    </w:p>
+    <w:p>
+      <w:r>
         <w:t>Boat Location – map of the location of the selected Boat</w:t>
       </w:r>
     </w:p>
-    <w:p>
-      <w:r>
-        <w:t xml:space="preserve">Gallery: Gallery – Shows a </w:t>
+    <w:p/>
+    <w:p/>
+    <w:p/>
+    <w:p>
+      <w:r>
+        <w:t>Import subscribe from ‘lightning/</w:t>
       </w:r>
       <w:proofErr w:type="spellStart"/>
       <w:r>
-        <w:t>boatInfoMap</w:t>
+        <w:t>messageService</w:t>
       </w:r>
       <w:proofErr w:type="spellEnd"/>
       <w:r>
-        <w:t xml:space="preserve"> for each of the boats near me</w:t>
-      </w:r>
-    </w:p>
-    <w:p>
-      <w:r>
-        <w:t xml:space="preserve">Gallery: Boat Editor – a Lightning data tables to edit multiple boats at once, the ones specified by the Find </w:t>
-      </w:r>
-      <w:proofErr w:type="gramStart"/>
-      <w:r>
-        <w:t>A</w:t>
-      </w:r>
-      <w:proofErr w:type="gramEnd"/>
-      <w:r>
-        <w:t xml:space="preserve"> Boat component.</w:t>
-      </w:r>
-    </w:p>
-    <w:p>
-      <w:r>
-        <w:t>Gallery: Boats Near Me – a Map showing the top 10 Boats Near Me with the boats being selectable.</w:t>
-      </w:r>
-    </w:p>
-    <w:p>
-      <w:r>
-        <w:t>Boat Details: Details – Shows information about the selected boat.</w:t>
-      </w:r>
-    </w:p>
-    <w:p>
-      <w:r>
-        <w:t>Boat Details: Reviews – Shows the Boat Reviews for the selected boat.</w:t>
-      </w:r>
-    </w:p>
-    <w:p>
-      <w:r>
-        <w:t>Boat Details: Add Review – UI to add a Boat Review for the selected boat.</w:t>
-      </w:r>
-    </w:p>
-    <w:p/>
+        <w:t>’;</w:t>
+      </w:r>
+    </w:p>
+    <w:p>
+      <w:proofErr w:type="spellStart"/>
+      <w:r>
+        <w:t>this.subscription</w:t>
+      </w:r>
+      <w:proofErr w:type="spellEnd"/>
+      <w:r>
+        <w:t xml:space="preserve"> = subscribe(</w:t>
+      </w:r>
+    </w:p>
+    <w:p>
+      <w:r>
+        <w:tab/>
+      </w:r>
+      <w:proofErr w:type="spellStart"/>
+      <w:r>
+        <w:t>this.messageContext</w:t>
+      </w:r>
+      <w:proofErr w:type="spellEnd"/>
+      <w:r>
+        <w:t>,</w:t>
+      </w:r>
+    </w:p>
+    <w:p>
+      <w:r>
+        <w:tab/>
+      </w:r>
+      <w:proofErr w:type="spellStart"/>
+      <w:r>
+        <w:t>recordSelectedMessageChannel</w:t>
+      </w:r>
+      <w:proofErr w:type="spellEnd"/>
+      <w:r>
+        <w:t>,</w:t>
+      </w:r>
+    </w:p>
+    <w:p>
+      <w:r>
+        <w:tab/>
+        <w:t xml:space="preserve">(message) =&gt; </w:t>
+      </w:r>
+      <w:proofErr w:type="spellStart"/>
+      <w:r>
+        <w:t>this.handleMessage</w:t>
+      </w:r>
+      <w:proofErr w:type="spellEnd"/>
+      <w:r>
+        <w:t>(message),</w:t>
+      </w:r>
+    </w:p>
+    <w:p>
+      <w:r>
+        <w:tab/>
+        <w:t>{ scope: APPLICATION_SCOPE }</w:t>
+      </w:r>
+    </w:p>
+    <w:p>
+      <w:r>
+        <w:t>);</w:t>
+      </w:r>
+    </w:p>
+    <w:p>
+      <w:r>
+        <w:t>unsubscribe(</w:t>
+      </w:r>
+      <w:proofErr w:type="spellStart"/>
+      <w:r>
+        <w:t>this.subscription</w:t>
+      </w:r>
+      <w:proofErr w:type="spellEnd"/>
+      <w:r>
+        <w:t>);</w:t>
+      </w:r>
+    </w:p>
+    <w:p>
+      <w:r>
+        <w:t xml:space="preserve">You want to subscribe to the message channel in </w:t>
+      </w:r>
+      <w:proofErr w:type="spellStart"/>
+      <w:r>
+        <w:t>connectedCallback</w:t>
+      </w:r>
+      <w:proofErr w:type="spellEnd"/>
+      <w:r>
+        <w:t xml:space="preserve"> and you want to unsubscribe from the message channel in the </w:t>
+      </w:r>
+      <w:proofErr w:type="spellStart"/>
+      <w:r>
+        <w:t>disconnectedCallback</w:t>
+      </w:r>
+      <w:proofErr w:type="spellEnd"/>
+      <w:r>
+        <w:t xml:space="preserve"> function.</w:t>
+      </w:r>
+    </w:p>
     <w:p/>
     <w:sectPr>
       <w:pgSz w:w="12240" w:h="15840"/>
@@ -703,7 +820,6 @@
     <w:next w:val="Normal"/>
     <w:link w:val="Heading2Char"/>
     <w:uiPriority w:val="9"/>
-    <w:semiHidden/>
     <w:unhideWhenUsed/>
     <w:qFormat/>
     <w:rsid w:val="00842F16"/>
@@ -920,7 +1036,6 @@
     <w:basedOn w:val="DefaultParagraphFont"/>
     <w:link w:val="Heading2"/>
     <w:uiPriority w:val="9"/>
-    <w:semiHidden/>
     <w:rsid w:val="00842F16"/>
     <w:rPr>
       <w:rFonts w:asciiTheme="majorHAnsi" w:eastAsiaTheme="majorEastAsia" w:hAnsiTheme="majorHAnsi" w:cstheme="majorBidi"/>

</xml_diff>